<commit_message>
added a few things, and glow texture instructions
</commit_message>
<xml_diff>
--- a/Game Dev 2/Assets/Levels/Assets/sam's current asset list.docx
+++ b/Game Dev 2/Assets/Levels/Assets/sam's current asset list.docx
@@ -50,6 +50,17 @@
     <w:p>
       <w:r>
         <w:t xml:space="preserve">Might want to remake the stair system, but that’s up to you. </w:t>
+      </w:r>
+    </w:p>
+    <w:p>
+      <w:r>
+        <w:t>All walls should have a “bumper” section on them when they reach the ceiling, floor, or a corner</w:t>
+      </w:r>
+    </w:p>
+    <w:p/>
+    <w:p>
+      <w:r>
+        <w:t xml:space="preserve">For the glow effect, add the emissions channel in substance painter and whatever you paint with that will be the glow effect. </w:t>
       </w:r>
       <w:bookmarkStart w:id="0" w:name="_GoBack"/>
       <w:bookmarkEnd w:id="0"/>

</xml_diff>